<commit_message>
Mise à jour du code des classes Common, Game, Menu, Program, Sound
</commit_message>
<xml_diff>
--- a/Doc/ModeDemploi.docx
+++ b/Doc/ModeDemploi.docx
@@ -9,9 +9,12 @@
           <w:i/>
         </w:rPr>
         <w:sectPr>
-          <w:footerReference w:type="default" r:id="rId8"/>
-          <w:headerReference w:type="first" r:id="rId9"/>
-          <w:footerReference w:type="first" r:id="rId10"/>
+          <w:headerReference w:type="even" r:id="rId8"/>
+          <w:headerReference w:type="default" r:id="rId9"/>
+          <w:footerReference w:type="even" r:id="rId10"/>
+          <w:footerReference w:type="default" r:id="rId11"/>
+          <w:headerReference w:type="first" r:id="rId12"/>
+          <w:footerReference w:type="first" r:id="rId13"/>
           <w:pgSz w:w="16838" w:h="11906" w:orient="landscape" w:code="9"/>
           <w:pgMar w:top="0" w:right="0" w:bottom="0" w:left="0" w:header="0" w:footer="0" w:gutter="0"/>
           <w:cols w:space="708"/>
@@ -47,7 +50,7 @@
                     <pic:cNvPicPr/>
                   </pic:nvPicPr>
                   <pic:blipFill>
-                    <a:blip r:embed="rId11">
+                    <a:blip r:embed="rId14">
                       <a:extLst>
                         <a:ext uri="{28A0092B-C50C-407E-A947-70E740481C1C}">
                           <a14:useLocalDpi xmlns:a14="http://schemas.microsoft.com/office/drawing/2010/main" val="0"/>
@@ -113,6 +116,7 @@
       <w:r>
         <w:rPr>
           <w:noProof/>
+          <w:lang w:eastAsia="fr-CH"/>
         </w:rPr>
         <mc:AlternateContent>
           <mc:Choice Requires="wps">
@@ -207,6 +211,7 @@
       <w:r>
         <w:rPr>
           <w:noProof/>
+          <w:lang w:eastAsia="fr-CH"/>
         </w:rPr>
         <mc:AlternateContent>
           <mc:Choice Requires="wps">
@@ -297,6 +302,7 @@
       <w:r>
         <w:rPr>
           <w:noProof/>
+          <w:lang w:eastAsia="fr-CH"/>
         </w:rPr>
         <mc:AlternateContent>
           <mc:Choice Requires="wps">
@@ -631,6 +637,7 @@
       <w:r>
         <w:rPr>
           <w:noProof/>
+          <w:lang w:eastAsia="fr-CH"/>
         </w:rPr>
         <mc:AlternateContent>
           <mc:Choice Requires="wps">
@@ -755,11 +762,11 @@
                     <pic:cNvPicPr/>
                   </pic:nvPicPr>
                   <pic:blipFill>
-                    <a:blip r:embed="rId12">
+                    <a:blip r:embed="rId15">
                       <a:extLst>
                         <a:ext uri="{BEBA8EAE-BF5A-486C-A8C5-ECC9F3942E4B}">
                           <a14:imgProps xmlns:a14="http://schemas.microsoft.com/office/drawing/2010/main">
-                            <a14:imgLayer r:embed="rId13">
+                            <a14:imgLayer r:embed="rId16">
                               <a14:imgEffect>
                                 <a14:backgroundRemoval t="237" b="100000" l="415" r="99793"/>
                               </a14:imgEffect>
@@ -882,6 +889,7 @@
       <w:r>
         <w:rPr>
           <w:noProof/>
+          <w:lang w:eastAsia="fr-CH"/>
         </w:rPr>
         <mc:AlternateContent>
           <mc:Choice Requires="wps">
@@ -1049,6 +1057,7 @@
       <w:r>
         <w:rPr>
           <w:noProof/>
+          <w:lang w:eastAsia="fr-CH"/>
         </w:rPr>
         <mc:AlternateContent>
           <mc:Choice Requires="wps">
@@ -1445,6 +1454,7 @@
       <w:r>
         <w:rPr>
           <w:noProof/>
+          <w:lang w:eastAsia="fr-CH"/>
         </w:rPr>
         <mc:AlternateContent>
           <mc:Choice Requires="wps">
@@ -1618,8 +1628,6 @@
         <w:lastRenderedPageBreak/>
         <w:t>Les commandes</w:t>
       </w:r>
-      <w:bookmarkStart w:id="0" w:name="_GoBack"/>
-      <w:bookmarkEnd w:id="0"/>
     </w:p>
     <w:p/>
     <w:tbl>
@@ -1828,7 +1836,7 @@
             <w:pPr>
               <w:jc w:val="center"/>
               <w:rPr>
-                <w:rFonts w:ascii="Arial" w:eastAsia="DengXian" w:hAnsi="Arial" w:cs="Arial" w:hint="eastAsia"/>
+                <w:rFonts w:ascii="Arial" w:eastAsia="DengXian" w:hAnsi="Arial" w:cs="Arial"/>
                 <w:lang w:eastAsia="zh-CN"/>
               </w:rPr>
             </w:pPr>
@@ -1903,7 +1911,7 @@
             <w:pPr>
               <w:jc w:val="center"/>
               <w:rPr>
-                <w:rFonts w:ascii="Arial" w:eastAsia="MS Mincho" w:hAnsi="Arial" w:cs="Arial" w:hint="eastAsia"/>
+                <w:rFonts w:ascii="Arial" w:eastAsia="MS Mincho" w:hAnsi="Arial" w:cs="Arial"/>
                 <w:lang w:eastAsia="ja-JP"/>
               </w:rPr>
             </w:pPr>
@@ -2084,10 +2092,7 @@
         <w:t>, dès que vous indiquez une direction, le vaisseau se déplace en continu jusqu’à ce que vous changez de direction ou que vous l’arrêtez (</w:t>
       </w:r>
       <w:r>
-        <w:t>[↓]</w:t>
-      </w:r>
-      <w:r>
-        <w:t>)</w:t>
+        <w:t>[↓])</w:t>
       </w:r>
       <w:r>
         <w:rPr>
@@ -2121,7 +2126,13 @@
         <w:t>immunité aux tirs</w:t>
       </w:r>
       <w:r>
-        <w:t>. Il ne dure pas long, mais permet de se sauver de situations délicates.</w:t>
+        <w:t>. Il ne dure pas long</w:t>
+      </w:r>
+      <w:r>
+        <w:t>temps</w:t>
+      </w:r>
+      <w:r>
+        <w:t>, mais permet de se sauver de situations délicates.</w:t>
       </w:r>
       <w:r>
         <w:t xml:space="preserve"> En bonus, tout tir qui serait normalement une vie en moins rebondit et repart dans la direction des ennemis. Il peut donc être utilisé en tant que protection mais aussi en tant qu’arme. Il est intéressant de noter que </w:t>
@@ -2142,7 +2153,19 @@
         <w:t>contrairement aux</w:t>
       </w:r>
       <w:r>
-        <w:t xml:space="preserve"> tirs normaux. L’indicateur dans le coin haut droite de l’écran indique si le bouclier est disponible.</w:t>
+        <w:t xml:space="preserve"> tirs normaux. L’indicateur dans le coin </w:t>
+      </w:r>
+      <w:r>
+        <w:t>en-</w:t>
+      </w:r>
+      <w:r>
+        <w:t>haut</w:t>
+      </w:r>
+      <w:r>
+        <w:t xml:space="preserve"> à</w:t>
+      </w:r>
+      <w:r>
+        <w:t xml:space="preserve"> droite de l’écran indique si le bouclier est disponible.</w:t>
       </w:r>
     </w:p>
     <w:p>
@@ -2165,7 +2188,10 @@
         <w:t>classement</w:t>
       </w:r>
       <w:r>
-        <w:t xml:space="preserve">. A chaque </w:t>
+        <w:t>. À</w:t>
+      </w:r>
+      <w:r>
+        <w:t xml:space="preserve"> chaque </w:t>
       </w:r>
       <w:r>
         <w:rPr>
@@ -2201,7 +2227,13 @@
         <w:t>perdez</w:t>
       </w:r>
       <w:r>
-        <w:t xml:space="preserve"> des points. Chaque ennemi vaut le même nombre, excepté </w:t>
+        <w:t xml:space="preserve"> des points. Chaque ennemi vaut le même nombre</w:t>
+      </w:r>
+      <w:r>
+        <w:t xml:space="preserve"> de points</w:t>
+      </w:r>
+      <w:r>
+        <w:t xml:space="preserve">, excepté </w:t>
       </w:r>
       <w:r>
         <w:rPr>
@@ -2242,7 +2274,7 @@
       </w:r>
     </w:p>
     <w:sectPr>
-      <w:headerReference w:type="default" r:id="rId14"/>
+      <w:headerReference w:type="default" r:id="rId17"/>
       <w:pgSz w:w="11906" w:h="16838" w:code="9"/>
       <w:pgMar w:top="1418" w:right="851" w:bottom="1418" w:left="851" w:header="284" w:footer="284" w:gutter="0"/>
       <w:cols w:space="708"/>
@@ -2273,6 +2305,16 @@
 </file>
 
 <file path=word/footer1.xml><?xml version="1.0" encoding="utf-8"?>
+<w:ftr xmlns:wpc="http://schemas.microsoft.com/office/word/2010/wordprocessingCanvas" xmlns:cx="http://schemas.microsoft.com/office/drawing/2014/chartex" xmlns:cx1="http://schemas.microsoft.com/office/drawing/2015/9/8/chartex" xmlns:mc="http://schemas.openxmlformats.org/markup-compatibility/2006" xmlns:o="urn:schemas-microsoft-com:office:office" xmlns:r="http://schemas.openxmlformats.org/officeDocument/2006/relationships" xmlns:m="http://schemas.openxmlformats.org/officeDocument/2006/math" xmlns:v="urn:schemas-microsoft-com:vml" xmlns:wp14="http://schemas.microsoft.com/office/word/2010/wordprocessingDrawing" xmlns:wp="http://schemas.openxmlformats.org/drawingml/2006/wordprocessingDrawing" xmlns:w10="urn:schemas-microsoft-com:office:word" xmlns:w="http://schemas.openxmlformats.org/wordprocessingml/2006/main" xmlns:w14="http://schemas.microsoft.com/office/word/2010/wordml" xmlns:w15="http://schemas.microsoft.com/office/word/2012/wordml" xmlns:w16se="http://schemas.microsoft.com/office/word/2015/wordml/symex" xmlns:wpg="http://schemas.microsoft.com/office/word/2010/wordprocessingGroup" xmlns:wpi="http://schemas.microsoft.com/office/word/2010/wordprocessingInk" xmlns:wne="http://schemas.microsoft.com/office/word/2006/wordml" xmlns:wps="http://schemas.microsoft.com/office/word/2010/wordprocessingShape" mc:Ignorable="w14 w15 w16se wp14">
+  <w:p>
+    <w:pPr>
+      <w:pStyle w:val="Pieddepage"/>
+    </w:pPr>
+  </w:p>
+</w:ftr>
+</file>
+
+<file path=word/footer2.xml><?xml version="1.0" encoding="utf-8"?>
 <w:ftr xmlns:wpc="http://schemas.microsoft.com/office/word/2010/wordprocessingCanvas" xmlns:cx="http://schemas.microsoft.com/office/drawing/2014/chartex" xmlns:cx1="http://schemas.microsoft.com/office/drawing/2015/9/8/chartex" xmlns:mc="http://schemas.openxmlformats.org/markup-compatibility/2006" xmlns:o="urn:schemas-microsoft-com:office:office" xmlns:r="http://schemas.openxmlformats.org/officeDocument/2006/relationships" xmlns:m="http://schemas.openxmlformats.org/officeDocument/2006/math" xmlns:v="urn:schemas-microsoft-com:vml" xmlns:wp14="http://schemas.microsoft.com/office/word/2010/wordprocessingDrawing" xmlns:wp="http://schemas.openxmlformats.org/drawingml/2006/wordprocessingDrawing" xmlns:w10="urn:schemas-microsoft-com:office:word" xmlns:w="http://schemas.openxmlformats.org/wordprocessingml/2006/main" xmlns:w14="http://schemas.microsoft.com/office/word/2010/wordml" xmlns:w15="http://schemas.microsoft.com/office/word/2012/wordml" xmlns:w16se="http://schemas.microsoft.com/office/word/2015/wordml/symex" xmlns:wpg="http://schemas.microsoft.com/office/word/2010/wordprocessingGroup" xmlns:wpi="http://schemas.microsoft.com/office/word/2010/wordprocessingInk" xmlns:wne="http://schemas.microsoft.com/office/word/2006/wordml" xmlns:wps="http://schemas.microsoft.com/office/word/2010/wordprocessingShape" mc:Ignorable="w14 w15 w16se wp14">
   <w:tbl>
     <w:tblPr>
@@ -2596,7 +2638,7 @@
               <w:szCs w:val="20"/>
               <w:lang w:eastAsia="fr-CH"/>
             </w:rPr>
-            <w:t>4</w:t>
+            <w:t>3</w:t>
           </w:r>
           <w:r>
             <w:rPr>
@@ -2859,7 +2901,7 @@
               <w:szCs w:val="20"/>
               <w:lang w:eastAsia="fr-CH"/>
             </w:rPr>
-            <w:t>1er mai 2019 15:42</w:t>
+            <w:t>15 mai 2019 13:26</w:t>
           </w:r>
           <w:r>
             <w:rPr>
@@ -2955,7 +2997,7 @@
 </w:ftr>
 </file>
 
-<file path=word/footer2.xml><?xml version="1.0" encoding="utf-8"?>
+<file path=word/footer3.xml><?xml version="1.0" encoding="utf-8"?>
 <w:ftr xmlns:wpc="http://schemas.microsoft.com/office/word/2010/wordprocessingCanvas" xmlns:cx="http://schemas.microsoft.com/office/drawing/2014/chartex" xmlns:cx1="http://schemas.microsoft.com/office/drawing/2015/9/8/chartex" xmlns:mc="http://schemas.openxmlformats.org/markup-compatibility/2006" xmlns:o="urn:schemas-microsoft-com:office:office" xmlns:r="http://schemas.openxmlformats.org/officeDocument/2006/relationships" xmlns:m="http://schemas.openxmlformats.org/officeDocument/2006/math" xmlns:v="urn:schemas-microsoft-com:vml" xmlns:wp14="http://schemas.microsoft.com/office/word/2010/wordprocessingDrawing" xmlns:wp="http://schemas.openxmlformats.org/drawingml/2006/wordprocessingDrawing" xmlns:w10="urn:schemas-microsoft-com:office:word" xmlns:w="http://schemas.openxmlformats.org/wordprocessingml/2006/main" xmlns:w14="http://schemas.microsoft.com/office/word/2010/wordml" xmlns:w15="http://schemas.microsoft.com/office/word/2012/wordml" xmlns:w16se="http://schemas.microsoft.com/office/word/2015/wordml/symex" xmlns:wpg="http://schemas.microsoft.com/office/word/2010/wordprocessingGroup" xmlns:wpi="http://schemas.microsoft.com/office/word/2010/wordprocessingInk" xmlns:wne="http://schemas.microsoft.com/office/word/2006/wordml" xmlns:wps="http://schemas.microsoft.com/office/word/2010/wordprocessingShape" mc:Ignorable="w14 w15 w16se wp14">
   <w:tbl>
     <w:tblPr>
@@ -3221,6 +3263,17 @@
             </w:rPr>
             <w:t xml:space="preserve"> </w:t>
           </w:r>
+          <w:r>
+            <w:rPr>
+              <w:rFonts w:ascii="Century Gothic" w:eastAsia="Times New Roman" w:hAnsi="Century Gothic" w:cs="Times New Roman"/>
+              <w:sz w:val="16"/>
+              <w:szCs w:val="20"/>
+              <w:lang w:eastAsia="fr-CH"/>
+            </w:rPr>
+            <w:t>Struklec Davor</w:t>
+          </w:r>
+          <w:bookmarkStart w:id="0" w:name="_GoBack"/>
+          <w:bookmarkEnd w:id="0"/>
         </w:p>
       </w:tc>
       <w:tc>
@@ -3545,7 +3598,7 @@
               <w:szCs w:val="20"/>
               <w:lang w:eastAsia="fr-CH"/>
             </w:rPr>
-            <w:t>1er mai 2019 15:42</w:t>
+            <w:t>15 mai 2019 13:26</w:t>
           </w:r>
           <w:r>
             <w:rPr>
@@ -3661,6 +3714,26 @@
 </file>
 
 <file path=word/header1.xml><?xml version="1.0" encoding="utf-8"?>
+<w:hdr xmlns:wpc="http://schemas.microsoft.com/office/word/2010/wordprocessingCanvas" xmlns:cx="http://schemas.microsoft.com/office/drawing/2014/chartex" xmlns:cx1="http://schemas.microsoft.com/office/drawing/2015/9/8/chartex" xmlns:mc="http://schemas.openxmlformats.org/markup-compatibility/2006" xmlns:o="urn:schemas-microsoft-com:office:office" xmlns:r="http://schemas.openxmlformats.org/officeDocument/2006/relationships" xmlns:m="http://schemas.openxmlformats.org/officeDocument/2006/math" xmlns:v="urn:schemas-microsoft-com:vml" xmlns:wp14="http://schemas.microsoft.com/office/word/2010/wordprocessingDrawing" xmlns:wp="http://schemas.openxmlformats.org/drawingml/2006/wordprocessingDrawing" xmlns:w10="urn:schemas-microsoft-com:office:word" xmlns:w="http://schemas.openxmlformats.org/wordprocessingml/2006/main" xmlns:w14="http://schemas.microsoft.com/office/word/2010/wordml" xmlns:w15="http://schemas.microsoft.com/office/word/2012/wordml" xmlns:w16se="http://schemas.microsoft.com/office/word/2015/wordml/symex" xmlns:wpg="http://schemas.microsoft.com/office/word/2010/wordprocessingGroup" xmlns:wpi="http://schemas.microsoft.com/office/word/2010/wordprocessingInk" xmlns:wne="http://schemas.microsoft.com/office/word/2006/wordml" xmlns:wps="http://schemas.microsoft.com/office/word/2010/wordprocessingShape" mc:Ignorable="w14 w15 w16se wp14">
+  <w:p>
+    <w:pPr>
+      <w:pStyle w:val="En-tte"/>
+    </w:pPr>
+  </w:p>
+</w:hdr>
+</file>
+
+<file path=word/header2.xml><?xml version="1.0" encoding="utf-8"?>
+<w:hdr xmlns:wpc="http://schemas.microsoft.com/office/word/2010/wordprocessingCanvas" xmlns:cx="http://schemas.microsoft.com/office/drawing/2014/chartex" xmlns:cx1="http://schemas.microsoft.com/office/drawing/2015/9/8/chartex" xmlns:mc="http://schemas.openxmlformats.org/markup-compatibility/2006" xmlns:o="urn:schemas-microsoft-com:office:office" xmlns:r="http://schemas.openxmlformats.org/officeDocument/2006/relationships" xmlns:m="http://schemas.openxmlformats.org/officeDocument/2006/math" xmlns:v="urn:schemas-microsoft-com:vml" xmlns:wp14="http://schemas.microsoft.com/office/word/2010/wordprocessingDrawing" xmlns:wp="http://schemas.openxmlformats.org/drawingml/2006/wordprocessingDrawing" xmlns:w10="urn:schemas-microsoft-com:office:word" xmlns:w="http://schemas.openxmlformats.org/wordprocessingml/2006/main" xmlns:w14="http://schemas.microsoft.com/office/word/2010/wordml" xmlns:w15="http://schemas.microsoft.com/office/word/2012/wordml" xmlns:w16se="http://schemas.microsoft.com/office/word/2015/wordml/symex" xmlns:wpg="http://schemas.microsoft.com/office/word/2010/wordprocessingGroup" xmlns:wpi="http://schemas.microsoft.com/office/word/2010/wordprocessingInk" xmlns:wne="http://schemas.microsoft.com/office/word/2006/wordml" xmlns:wps="http://schemas.microsoft.com/office/word/2010/wordprocessingShape" mc:Ignorable="w14 w15 w16se wp14">
+  <w:p>
+    <w:pPr>
+      <w:pStyle w:val="En-tte"/>
+    </w:pPr>
+  </w:p>
+</w:hdr>
+</file>
+
+<file path=word/header3.xml><?xml version="1.0" encoding="utf-8"?>
 <w:hdr xmlns:wpc="http://schemas.microsoft.com/office/word/2010/wordprocessingCanvas" xmlns:cx="http://schemas.microsoft.com/office/drawing/2014/chartex" xmlns:cx1="http://schemas.microsoft.com/office/drawing/2015/9/8/chartex" xmlns:mc="http://schemas.openxmlformats.org/markup-compatibility/2006" xmlns:o="urn:schemas-microsoft-com:office:office" xmlns:r="http://schemas.openxmlformats.org/officeDocument/2006/relationships" xmlns:m="http://schemas.openxmlformats.org/officeDocument/2006/math" xmlns:v="urn:schemas-microsoft-com:vml" xmlns:wp14="http://schemas.microsoft.com/office/word/2010/wordprocessingDrawing" xmlns:wp="http://schemas.openxmlformats.org/drawingml/2006/wordprocessingDrawing" xmlns:w10="urn:schemas-microsoft-com:office:word" xmlns:w="http://schemas.openxmlformats.org/wordprocessingml/2006/main" xmlns:w14="http://schemas.microsoft.com/office/word/2010/wordml" xmlns:w15="http://schemas.microsoft.com/office/word/2012/wordml" xmlns:w16se="http://schemas.microsoft.com/office/word/2015/wordml/symex" xmlns:wpg="http://schemas.microsoft.com/office/word/2010/wordprocessingGroup" xmlns:wpi="http://schemas.microsoft.com/office/word/2010/wordprocessingInk" xmlns:wne="http://schemas.microsoft.com/office/word/2006/wordml" xmlns:wps="http://schemas.microsoft.com/office/word/2010/wordprocessingShape" mc:Ignorable="w14 w15 w16se wp14">
   <w:tbl>
     <w:tblPr>
@@ -3824,7 +3897,7 @@
 </w:hdr>
 </file>
 
-<file path=word/header2.xml><?xml version="1.0" encoding="utf-8"?>
+<file path=word/header4.xml><?xml version="1.0" encoding="utf-8"?>
 <w:hdr xmlns:wpc="http://schemas.microsoft.com/office/word/2010/wordprocessingCanvas" xmlns:cx="http://schemas.microsoft.com/office/drawing/2014/chartex" xmlns:cx1="http://schemas.microsoft.com/office/drawing/2015/9/8/chartex" xmlns:mc="http://schemas.openxmlformats.org/markup-compatibility/2006" xmlns:o="urn:schemas-microsoft-com:office:office" xmlns:r="http://schemas.openxmlformats.org/officeDocument/2006/relationships" xmlns:m="http://schemas.openxmlformats.org/officeDocument/2006/math" xmlns:v="urn:schemas-microsoft-com:vml" xmlns:wp14="http://schemas.microsoft.com/office/word/2010/wordprocessingDrawing" xmlns:wp="http://schemas.openxmlformats.org/drawingml/2006/wordprocessingDrawing" xmlns:w10="urn:schemas-microsoft-com:office:word" xmlns:w="http://schemas.openxmlformats.org/wordprocessingml/2006/main" xmlns:w14="http://schemas.microsoft.com/office/word/2010/wordml" xmlns:w15="http://schemas.microsoft.com/office/word/2012/wordml" xmlns:w16se="http://schemas.microsoft.com/office/word/2015/wordml/symex" xmlns:wpg="http://schemas.microsoft.com/office/word/2010/wordprocessingGroup" xmlns:wpi="http://schemas.microsoft.com/office/word/2010/wordprocessingInk" xmlns:wne="http://schemas.microsoft.com/office/word/2006/wordml" xmlns:wps="http://schemas.microsoft.com/office/word/2010/wordprocessingShape" mc:Ignorable="w14 w15 w16se wp14">
   <w:tbl>
     <w:tblPr>
@@ -5651,7 +5724,7 @@
 </file>
 
 <file path=customXml/itemProps1.xml><?xml version="1.0" encoding="utf-8"?>
-<ds:datastoreItem xmlns:ds="http://schemas.openxmlformats.org/officeDocument/2006/customXml" ds:itemID="{3B97559A-9CA0-4C5A-8398-88D7D4CEEA14}">
+<ds:datastoreItem xmlns:ds="http://schemas.openxmlformats.org/officeDocument/2006/customXml" ds:itemID="{B3310E0D-0AFF-45F2-99D1-51E32C816941}">
   <ds:schemaRefs>
     <ds:schemaRef ds:uri="http://schemas.openxmlformats.org/officeDocument/2006/bibliography"/>
   </ds:schemaRefs>

</xml_diff>